<commit_message>
Erstellung von PDF und Webversion auskommentiert
</commit_message>
<xml_diff>
--- a/de/lernOS-Template-Guide-de.docx
+++ b/de/lernOS-Template-Guide-de.docx
@@ -5568,14 +5568,14 @@
     <w:tbl>
       <w:tblPr>
         <w:tblStyle w:val="Table"/>
-        <w:tblW w:type="auto" w:w="0"/>
+        <w:tblW w:type="pct" w:w="5000"/>
         <w:tblLook w:firstRow="1" w:lastRow="0" w:firstColumn="0" w:lastColumn="0" w:noHBand="0" w:noVBand="0" w:val="0020"/>
       </w:tblPr>
       <w:tblGrid>
-        <w:gridCol w:w="1980"/>
-        <w:gridCol w:w="1980"/>
-        <w:gridCol w:w="1980"/>
-        <w:gridCol w:w="1980"/>
+        <w:gridCol w:w="792"/>
+        <w:gridCol w:w="1584"/>
+        <w:gridCol w:w="4412"/>
+        <w:gridCol w:w="1131"/>
       </w:tblGrid>
       <w:tr>
         <w:trPr>

</xml_diff>

<commit_message>
Aufteilung Markdown in Kapitel
</commit_message>
<xml_diff>
--- a/de/lernOS-Template-Guide-de.docx
+++ b/de/lernOS-Template-Guide-de.docx
@@ -2882,38 +2882,6 @@
       </w:hyperlink>
       <w:r>
         <w:t xml:space="preserve">, abgerufen am 18.06.2020</w:t>
-      </w:r>
-    </w:p>
-    <w:p>
-      <w:pPr>
-        <w:pStyle w:val="BodyText"/>
-      </w:pPr>
-      <w:r>
-        <w:t xml:space="preserve"> </w:t>
-      </w:r>
-    </w:p>
-    <w:p>
-      <w:pPr>
-        <w:pStyle w:val="BodyText"/>
-      </w:pPr>
-      <w:r>
-        <w:t xml:space="preserve">  </w:t>
-      </w:r>
-    </w:p>
-    <w:p>
-      <w:pPr>
-        <w:pStyle w:val="BodyText"/>
-      </w:pPr>
-      <w:r>
-        <w:t xml:space="preserve"> </w:t>
-      </w:r>
-    </w:p>
-    <w:p>
-      <w:pPr>
-        <w:pStyle w:val="BodyText"/>
-      </w:pPr>
-      <w:r>
-        <w:t xml:space="preserve"> </w:t>
       </w:r>
     </w:p>
     <w:p>

</xml_diff>

<commit_message>
Lernpfad in Kapitel aufgeteilt
</commit_message>
<xml_diff>
--- a/de/lernOS-Template-Guide-de.docx
+++ b/de/lernOS-Template-Guide-de.docx
@@ -4256,14 +4256,6 @@
         <w:pStyle w:val="BodyText"/>
       </w:pPr>
       <w:r>
-        <w:t xml:space="preserve"> </w:t>
-      </w:r>
-    </w:p>
-    <w:p>
-      <w:pPr>
-        <w:pStyle w:val="BodyText"/>
-      </w:pPr>
-      <w:r>
         <w:rPr>
           <w:bCs/>
           <w:b/>
@@ -5200,17 +5192,6 @@
       </w:r>
       <w:r>
         <w:br/>
-      </w:r>
-      <w:r>
-        <w:t xml:space="preserve"> </w:t>
-      </w:r>
-    </w:p>
-    <w:p>
-      <w:pPr>
-        <w:pStyle w:val="BodyText"/>
-      </w:pPr>
-      <w:r>
-        <w:t xml:space="preserve"> </w:t>
       </w:r>
     </w:p>
     <w:p>
@@ -5916,17 +5897,6 @@
       <w:r>
         <w:br/>
       </w:r>
-      <w:r>
-        <w:t xml:space="preserve"> </w:t>
-      </w:r>
-    </w:p>
-    <w:p>
-      <w:pPr>
-        <w:pStyle w:val="BodyText"/>
-      </w:pPr>
-      <w:r>
-        <w:t xml:space="preserve"> </w:t>
-      </w:r>
     </w:p>
     <w:p>
       <w:pPr>
@@ -6770,22 +6740,6 @@
         <w:pStyle w:val="BodyText"/>
       </w:pPr>
       <w:r>
-        <w:t xml:space="preserve"> </w:t>
-      </w:r>
-    </w:p>
-    <w:p>
-      <w:pPr>
-        <w:pStyle w:val="BodyText"/>
-      </w:pPr>
-      <w:r>
-        <w:t xml:space="preserve"> </w:t>
-      </w:r>
-    </w:p>
-    <w:p>
-      <w:pPr>
-        <w:pStyle w:val="BodyText"/>
-      </w:pPr>
-      <w:r>
         <w:rPr>
           <w:bCs/>
           <w:b/>
@@ -7294,14 +7248,6 @@
       </w:r>
       <w:r>
         <w:t xml:space="preserve">"Curate the Curators".</w:t>
-      </w:r>
-    </w:p>
-    <w:p>
-      <w:pPr>
-        <w:pStyle w:val="BodyText"/>
-      </w:pPr>
-      <w:r>
-        <w:t xml:space="preserve"> </w:t>
       </w:r>
     </w:p>
     <w:p>
@@ -7986,14 +7932,6 @@
         <w:pStyle w:val="BodyText"/>
       </w:pPr>
       <w:r>
-        <w:t xml:space="preserve">  </w:t>
-      </w:r>
-    </w:p>
-    <w:p>
-      <w:pPr>
-        <w:pStyle w:val="BodyText"/>
-      </w:pPr>
-      <w:r>
         <w:rPr>
           <w:bCs/>
           <w:b/>
@@ -9667,14 +9605,6 @@
         <w:pStyle w:val="BodyText"/>
       </w:pPr>
       <w:r>
-        <w:t xml:space="preserve"> </w:t>
-      </w:r>
-    </w:p>
-    <w:p>
-      <w:pPr>
-        <w:pStyle w:val="BodyText"/>
-      </w:pPr>
-      <w:r>
         <w:rPr>
           <w:bCs/>
           <w:b/>
@@ -10589,22 +10519,6 @@
         <w:pStyle w:val="BodyText"/>
       </w:pPr>
       <w:r>
-        <w:t xml:space="preserve"> </w:t>
-      </w:r>
-    </w:p>
-    <w:p>
-      <w:pPr>
-        <w:pStyle w:val="BodyText"/>
-      </w:pPr>
-      <w:r>
-        <w:t xml:space="preserve"> </w:t>
-      </w:r>
-    </w:p>
-    <w:p>
-      <w:pPr>
-        <w:pStyle w:val="BodyText"/>
-      </w:pPr>
-      <w:r>
         <w:rPr>
           <w:bCs/>
           <w:b/>
@@ -11166,22 +11080,6 @@
       </w:r>
       <w:r>
         <w:t xml:space="preserve">Gefühle.</w:t>
-      </w:r>
-    </w:p>
-    <w:p>
-      <w:pPr>
-        <w:pStyle w:val="BodyText"/>
-      </w:pPr>
-      <w:r>
-        <w:t xml:space="preserve">  </w:t>
-      </w:r>
-    </w:p>
-    <w:p>
-      <w:pPr>
-        <w:pStyle w:val="BodyText"/>
-      </w:pPr>
-      <w:r>
-        <w:t xml:space="preserve"> </w:t>
       </w:r>
     </w:p>
     <w:p>

</xml_diff>